<commit_message>
Added John Rez packet
</commit_message>
<xml_diff>
--- a/Letters of Recommendation/Peter Ajemba.docx
+++ b/Letters of Recommendation/Peter Ajemba.docx
@@ -774,6 +774,8 @@
           <w:lang w:val="en-US"/>
         </w:rPr>
       </w:pPr>
+      <w:bookmarkStart w:id="0" w:name="_Career_Vision"/>
+      <w:bookmarkEnd w:id="0"/>
       <w:r>
         <w:rPr>
           <w:lang w:val="en-US"/>
@@ -789,13 +791,50 @@
           <w:lang w:val="en-US"/>
         </w:rPr>
       </w:pPr>
-      <w:r>
-        <w:rPr>
-          <w:sz w:val="18"/>
-          <w:szCs w:val="18"/>
-          <w:lang w:val="en-US"/>
-        </w:rPr>
-        <w:t>For some questions, it may be important to frame your responses in context of my career vision (e.g., explaining why certain of my characteristics will be helpful in that career vision arena). So, very briefly, here is my career vision narrative for my application: my career plan immediately post-MBA is to transition into product management and stay in the same industry (</w:t>
+      <w:bookmarkStart w:id="1" w:name="_General_Questions"/>
+      <w:bookmarkEnd w:id="1"/>
+      <w:r>
+        <w:rPr>
+          <w:sz w:val="18"/>
+          <w:szCs w:val="18"/>
+          <w:lang w:val="en-US"/>
+        </w:rPr>
+        <w:t xml:space="preserve">For some questions, it may be important to frame your responses in context of my career vision (e.g., explaining why certain of my characteristics will be helpful in that career vision arena). So, very briefly, here is my career vision narrative for my application: </w:t>
+      </w:r>
+    </w:p>
+    <w:p>
+      <w:pPr>
+        <w:rPr>
+          <w:sz w:val="18"/>
+          <w:szCs w:val="18"/>
+          <w:lang w:val="en-US"/>
+        </w:rPr>
+      </w:pPr>
+    </w:p>
+    <w:p>
+      <w:pPr>
+        <w:ind w:left="720"/>
+        <w:rPr>
+          <w:sz w:val="18"/>
+          <w:szCs w:val="18"/>
+          <w:lang w:val="en-US"/>
+        </w:rPr>
+      </w:pPr>
+      <w:r>
+        <w:rPr>
+          <w:sz w:val="18"/>
+          <w:szCs w:val="18"/>
+          <w:lang w:val="en-US"/>
+        </w:rPr>
+        <w:t>M</w:t>
+      </w:r>
+      <w:r>
+        <w:rPr>
+          <w:sz w:val="18"/>
+          <w:szCs w:val="18"/>
+          <w:lang w:val="en-US"/>
+        </w:rPr>
+        <w:t>y career plan immediately post-MBA is to transition into product management and stay in the same industry (</w:t>
       </w:r>
       <w:proofErr w:type="spellStart"/>
       <w:r>
@@ -841,23 +880,37 @@
         </w:rPr>
         <w:t xml:space="preserve">Whether my career vision </w:t>
       </w:r>
-      <w:proofErr w:type="gramStart"/>
-      <w:r>
-        <w:rPr>
-          <w:sz w:val="18"/>
-          <w:szCs w:val="18"/>
-          <w:lang w:val="en-US"/>
-        </w:rPr>
-        <w:t>play</w:t>
-      </w:r>
-      <w:proofErr w:type="gramEnd"/>
-      <w:r>
-        <w:rPr>
-          <w:sz w:val="18"/>
-          <w:szCs w:val="18"/>
-          <w:lang w:val="en-US"/>
-        </w:rPr>
-        <w:t xml:space="preserve"> out is another question (but don’t mention that to the schools). The goal here is to get in, and schools want to see that I have a clear vision and that the MBA will give me a high likelihood of succeeding in that vision.</w:t>
+      <w:r>
+        <w:rPr>
+          <w:sz w:val="18"/>
+          <w:szCs w:val="18"/>
+          <w:lang w:val="en-US"/>
+        </w:rPr>
+        <w:t xml:space="preserve">will </w:t>
+      </w:r>
+      <w:r>
+        <w:rPr>
+          <w:sz w:val="18"/>
+          <w:szCs w:val="18"/>
+          <w:lang w:val="en-US"/>
+        </w:rPr>
+        <w:t xml:space="preserve">play out </w:t>
+      </w:r>
+      <w:r>
+        <w:rPr>
+          <w:sz w:val="18"/>
+          <w:szCs w:val="18"/>
+          <w:lang w:val="en-US"/>
+        </w:rPr>
+        <w:t xml:space="preserve">exactly like this </w:t>
+      </w:r>
+      <w:r>
+        <w:rPr>
+          <w:sz w:val="18"/>
+          <w:szCs w:val="18"/>
+          <w:lang w:val="en-US"/>
+        </w:rPr>
+        <w:t>is another question (but don’t mention that to the schools). The goal here is to get in, and schools want to see that I have a clear vision and that the MBA will give me a high likelihood of succeeding in that vision.</w:t>
       </w:r>
     </w:p>
     <w:p>
@@ -867,8 +920,6 @@
           <w:lang w:val="en-US"/>
         </w:rPr>
       </w:pPr>
-      <w:bookmarkStart w:id="0" w:name="_General_Questions"/>
-      <w:bookmarkEnd w:id="0"/>
       <w:r>
         <w:rPr>
           <w:lang w:val="en-US"/>
@@ -890,14 +941,6 @@
           <w:szCs w:val="18"/>
           <w:lang w:val="en-US"/>
         </w:rPr>
-        <w:t> </w:t>
-      </w:r>
-      <w:r>
-        <w:rPr>
-          <w:sz w:val="18"/>
-          <w:szCs w:val="18"/>
-          <w:lang w:val="en-US"/>
-        </w:rPr>
         <w:t>My resume is attached, as is a list of questions commonly asked by most schools. Here, I wanted to highlight a few of my key experiences, in case it helps jog your memory</w:t>
       </w:r>
       <w:r>
@@ -1000,32 +1043,50 @@
           <w:szCs w:val="18"/>
           <w:lang w:val="en-US"/>
         </w:rPr>
-        <w:t>Additionally, each school has an optional short-answer question to provide details that do not fit into any of the questions. You can use this space (or not) to your own judgement.</w:t>
-      </w:r>
-    </w:p>
-    <w:p>
-      <w:pPr>
-        <w:rPr>
-          <w:sz w:val="18"/>
-          <w:szCs w:val="18"/>
-          <w:lang w:val="en-US"/>
-        </w:rPr>
-      </w:pPr>
-    </w:p>
-    <w:p>
-      <w:pPr>
-        <w:rPr>
-          <w:sz w:val="18"/>
-          <w:szCs w:val="18"/>
-          <w:lang w:val="en-US"/>
-        </w:rPr>
-      </w:pPr>
-      <w:r>
-        <w:rPr>
-          <w:sz w:val="18"/>
-          <w:szCs w:val="18"/>
-          <w:lang w:val="en-US"/>
-        </w:rPr>
+        <w:t>Additionally, each school has an optional short-answer question to provide details that do not fit into any of the questions. You can use this space (or not) to your own judgement</w:t>
+      </w:r>
+      <w:r>
+        <w:rPr>
+          <w:sz w:val="18"/>
+          <w:szCs w:val="18"/>
+          <w:lang w:val="en-US"/>
+        </w:rPr>
+        <w:t xml:space="preserve">. </w:t>
+      </w:r>
+      <w:r>
+        <w:rPr>
+          <w:sz w:val="18"/>
+          <w:szCs w:val="18"/>
+          <w:u w:val="single"/>
+          <w:lang w:val="en-US"/>
+        </w:rPr>
+        <w:t>This may be a good space to discuss something unique about me that could differentiate me from the applicant pool.</w:t>
+      </w:r>
+    </w:p>
+    <w:p>
+      <w:pPr>
+        <w:rPr>
+          <w:sz w:val="18"/>
+          <w:szCs w:val="18"/>
+          <w:lang w:val="en-US"/>
+        </w:rPr>
+      </w:pPr>
+    </w:p>
+    <w:p>
+      <w:pPr>
+        <w:rPr>
+          <w:sz w:val="18"/>
+          <w:szCs w:val="18"/>
+          <w:lang w:val="en-US"/>
+        </w:rPr>
+      </w:pPr>
+      <w:r>
+        <w:rPr>
+          <w:sz w:val="18"/>
+          <w:szCs w:val="18"/>
+          <w:lang w:val="en-US"/>
+        </w:rPr>
+        <w:lastRenderedPageBreak/>
         <w:t xml:space="preserve">Stanford, Berkeley, Cornell, and Duke </w:t>
       </w:r>
       <w:r>
@@ -1088,8 +1149,8 @@
           <w:lang w:val="en-US"/>
         </w:rPr>
       </w:pPr>
-      <w:bookmarkStart w:id="1" w:name="_1)_How_you"/>
-      <w:bookmarkEnd w:id="1"/>
+      <w:bookmarkStart w:id="2" w:name="_1)_How_you"/>
+      <w:bookmarkEnd w:id="2"/>
       <w:r>
         <w:rPr>
           <w:lang w:val="en-US"/>
@@ -1320,8 +1381,8 @@
           <w:lang w:val="en-US"/>
         </w:rPr>
       </w:pPr>
-      <w:bookmarkStart w:id="2" w:name="_2)__Career"/>
-      <w:bookmarkEnd w:id="2"/>
+      <w:bookmarkStart w:id="3" w:name="_2)__Career"/>
+      <w:bookmarkEnd w:id="3"/>
       <w:r>
         <w:rPr>
           <w:lang w:val="en-US"/>
@@ -1351,7 +1412,23 @@
           <w:szCs w:val="18"/>
           <w:lang w:val="en-US"/>
         </w:rPr>
-        <w:t>The important thing about this section is not that you emphasize my technical ability or ability to fulfill job functions but that you emphasize my leadership capabilities, including my innovative, persuasive, and pro-active characteristics.</w:t>
+        <w:t>The important thing about this section is not that you emphasize my technical ability or ability to fulfill</w:t>
+      </w:r>
+      <w:r>
+        <w:rPr>
+          <w:sz w:val="18"/>
+          <w:szCs w:val="18"/>
+          <w:lang w:val="en-US"/>
+        </w:rPr>
+        <w:t xml:space="preserve"> low-level</w:t>
+      </w:r>
+      <w:r>
+        <w:rPr>
+          <w:sz w:val="18"/>
+          <w:szCs w:val="18"/>
+          <w:lang w:val="en-US"/>
+        </w:rPr>
+        <w:t xml:space="preserve"> job functions but that you emphasize my leadership capabilities, including my innovative, persuasive, and pro-active characteristics.</w:t>
       </w:r>
     </w:p>
     <w:p>
@@ -1549,6 +1626,7 @@
         <w:rPr>
           <w:lang w:val="en-US"/>
         </w:rPr>
+        <w:lastRenderedPageBreak/>
         <w:t>3) Top accomplishments / leadership / career potential</w:t>
       </w:r>
     </w:p>
@@ -1566,7 +1644,7 @@
           <w:szCs w:val="18"/>
           <w:lang w:val="en-US"/>
         </w:rPr>
-        <w:t xml:space="preserve">[List 2 - 3 for them to choose from, unless you know for a fact that the schools you’re applying to specifically ask for just one example. These work best if you feed the recommender the specific </w:t>
+        <w:t xml:space="preserve">Business schools are trying to gauge which applicants have the most potential to ascend to higher levels of management. They’re not looking for adjectives here, but rather specific example(s) of when I have demonstrated leadership potential -- namely, the ability to have a positive impact on or through others. If the question is phrased along the lines of “How will this person be successful in their career?” you can add in why the </w:t>
       </w:r>
       <w:proofErr w:type="gramStart"/>
       <w:r>
@@ -1575,7 +1653,7 @@
           <w:szCs w:val="18"/>
           <w:lang w:val="en-US"/>
         </w:rPr>
-        <w:t>details</w:t>
+        <w:t>strengths</w:t>
       </w:r>
       <w:proofErr w:type="gramEnd"/>
       <w:r>
@@ -1584,210 +1662,181 @@
           <w:szCs w:val="18"/>
           <w:lang w:val="en-US"/>
         </w:rPr>
-        <w:t xml:space="preserve"> you’d like them to mention. Note </w:t>
-      </w:r>
-      <w:r>
-        <w:rPr>
-          <w:sz w:val="18"/>
-          <w:szCs w:val="18"/>
-          <w:lang w:val="en-US"/>
-        </w:rPr>
-        <w:lastRenderedPageBreak/>
-        <w:t>that these “specific details” should highlight EQ / leadership [innovation; initiative; persuasion] more than “IQ” [analysis; solitary projects] Suggested structure is the old standard: situation, action, result / impact.]</w:t>
-      </w:r>
-    </w:p>
-    <w:p>
-      <w:pPr>
-        <w:rPr>
-          <w:sz w:val="18"/>
-          <w:szCs w:val="18"/>
-          <w:lang w:val="en-US"/>
-        </w:rPr>
-      </w:pPr>
-    </w:p>
-    <w:p>
-      <w:pPr>
-        <w:rPr>
-          <w:sz w:val="18"/>
-          <w:szCs w:val="18"/>
-          <w:lang w:val="en-US"/>
-        </w:rPr>
-      </w:pPr>
-      <w:r>
-        <w:rPr>
-          <w:sz w:val="18"/>
-          <w:szCs w:val="18"/>
-          <w:lang w:val="en-US"/>
-        </w:rPr>
-        <w:t xml:space="preserve">Business schools are trying to gauge which applicants have the most potential to ascend to higher levels of management. They’re not looking for adjectives here, but rather specific example(s) of when I have demonstrated leadership potential -- namely, the ability to have a positive impact on or through others. If the question is phrased along the lines of “How will this person be successful in their career?” </w:t>
-      </w:r>
-      <w:proofErr w:type="gramStart"/>
-      <w:r>
-        <w:rPr>
-          <w:sz w:val="18"/>
-          <w:szCs w:val="18"/>
-          <w:lang w:val="en-US"/>
-        </w:rPr>
-        <w:t>you</w:t>
-      </w:r>
-      <w:proofErr w:type="gramEnd"/>
-      <w:r>
-        <w:rPr>
-          <w:sz w:val="18"/>
-          <w:szCs w:val="18"/>
-          <w:lang w:val="en-US"/>
-        </w:rPr>
-        <w:t xml:space="preserve"> can add in why the </w:t>
-      </w:r>
-      <w:proofErr w:type="gramStart"/>
-      <w:r>
-        <w:rPr>
-          <w:sz w:val="18"/>
-          <w:szCs w:val="18"/>
-          <w:lang w:val="en-US"/>
-        </w:rPr>
-        <w:t>strengths</w:t>
-      </w:r>
-      <w:proofErr w:type="gramEnd"/>
-      <w:r>
-        <w:rPr>
-          <w:sz w:val="18"/>
-          <w:szCs w:val="18"/>
-          <w:lang w:val="en-US"/>
-        </w:rPr>
-        <w:t xml:space="preserve"> I showed will be useful in that career.</w:t>
-      </w:r>
-    </w:p>
-    <w:p>
-      <w:pPr>
-        <w:rPr>
-          <w:sz w:val="18"/>
-          <w:szCs w:val="18"/>
-          <w:lang w:val="en-US"/>
-        </w:rPr>
-      </w:pPr>
-    </w:p>
-    <w:p>
-      <w:pPr>
-        <w:rPr>
-          <w:sz w:val="18"/>
-          <w:szCs w:val="18"/>
-          <w:lang w:val="en-US"/>
-        </w:rPr>
-      </w:pPr>
-      <w:r>
-        <w:rPr>
-          <w:sz w:val="18"/>
-          <w:szCs w:val="18"/>
-          <w:lang w:val="en-US"/>
-        </w:rPr>
-        <w:t>I leave it up to you, but in my opinion, I’m most proud of my work leading the _</w:t>
-      </w:r>
-      <w:proofErr w:type="gramStart"/>
-      <w:r>
-        <w:rPr>
-          <w:sz w:val="18"/>
-          <w:szCs w:val="18"/>
-          <w:lang w:val="en-US"/>
-        </w:rPr>
-        <w:t>_[</w:t>
-      </w:r>
-      <w:proofErr w:type="gramEnd"/>
-      <w:r>
-        <w:rPr>
-          <w:sz w:val="18"/>
-          <w:szCs w:val="18"/>
-          <w:lang w:val="en-US"/>
-        </w:rPr>
-        <w:t>XYZ initiative, project, Analyst group,  whatever]__________, especially the way that I pro-actively did ________ to create the positive outcome of ___________ . </w:t>
-      </w:r>
-    </w:p>
-    <w:p>
-      <w:pPr>
-        <w:rPr>
-          <w:sz w:val="18"/>
-          <w:szCs w:val="18"/>
-          <w:lang w:val="en-US"/>
-        </w:rPr>
-      </w:pPr>
-    </w:p>
-    <w:p>
-      <w:pPr>
-        <w:rPr>
-          <w:sz w:val="18"/>
-          <w:szCs w:val="18"/>
-          <w:lang w:val="en-US"/>
-        </w:rPr>
-      </w:pPr>
-      <w:r>
-        <w:rPr>
-          <w:sz w:val="18"/>
-          <w:szCs w:val="18"/>
-          <w:lang w:val="en-US"/>
-        </w:rPr>
-        <w:t>It required a lot of ____</w:t>
-      </w:r>
-      <w:proofErr w:type="gramStart"/>
-      <w:r>
-        <w:rPr>
-          <w:sz w:val="18"/>
-          <w:szCs w:val="18"/>
-          <w:lang w:val="en-US"/>
-        </w:rPr>
-        <w:t>_ ,</w:t>
-      </w:r>
-      <w:proofErr w:type="gramEnd"/>
-      <w:r>
-        <w:rPr>
-          <w:sz w:val="18"/>
-          <w:szCs w:val="18"/>
-          <w:lang w:val="en-US"/>
-        </w:rPr>
-        <w:t xml:space="preserve"> and I’m especially proud of how I used [strength X]  to overcome ____[objection , obstacle, etc.]_____. It was especially gratifying to be able to persuade [VIPs] of our recommendation.</w:t>
-      </w:r>
-    </w:p>
-    <w:p>
-      <w:pPr>
-        <w:rPr>
-          <w:sz w:val="18"/>
-          <w:szCs w:val="18"/>
-          <w:lang w:val="en-US"/>
-        </w:rPr>
-      </w:pPr>
-    </w:p>
-    <w:p>
-      <w:pPr>
-        <w:rPr>
-          <w:sz w:val="18"/>
-          <w:szCs w:val="18"/>
-          <w:lang w:val="en-US"/>
-        </w:rPr>
-      </w:pPr>
-      <w:r>
-        <w:rPr>
-          <w:sz w:val="18"/>
-          <w:szCs w:val="18"/>
-          <w:lang w:val="en-US"/>
-        </w:rPr>
-        <w:t>I’m also really proud of how I __</w:t>
-      </w:r>
-      <w:proofErr w:type="gramStart"/>
-      <w:r>
-        <w:rPr>
-          <w:sz w:val="18"/>
-          <w:szCs w:val="18"/>
-          <w:lang w:val="en-US"/>
-        </w:rPr>
-        <w:t>_[</w:t>
-      </w:r>
-      <w:proofErr w:type="gramEnd"/>
-      <w:r>
-        <w:rPr>
-          <w:sz w:val="18"/>
-          <w:szCs w:val="18"/>
-          <w:lang w:val="en-US"/>
-        </w:rPr>
-        <w:t>figured out ABC]_________; even though at first it was a little [intimidating / challenging / seemed doomed to fail], with your help I was able to stick with it and [have great result]. I think my [positive attribute X] really helped.  </w:t>
+        <w:t xml:space="preserve"> I showed will be useful in </w:t>
+      </w:r>
+      <w:r>
+        <w:rPr>
+          <w:sz w:val="18"/>
+          <w:szCs w:val="18"/>
+          <w:lang w:val="en-US"/>
+        </w:rPr>
+        <w:t>the product management -&gt; entrepreneurship career path</w:t>
+      </w:r>
+      <w:r>
+        <w:rPr>
+          <w:sz w:val="18"/>
+          <w:szCs w:val="18"/>
+          <w:lang w:val="en-US"/>
+        </w:rPr>
+        <w:t>.</w:t>
+      </w:r>
+    </w:p>
+    <w:p>
+      <w:pPr>
+        <w:rPr>
+          <w:sz w:val="18"/>
+          <w:szCs w:val="18"/>
+          <w:lang w:val="en-US"/>
+        </w:rPr>
+      </w:pPr>
+    </w:p>
+    <w:p>
+      <w:pPr>
+        <w:rPr>
+          <w:sz w:val="18"/>
+          <w:szCs w:val="18"/>
+          <w:lang w:val="en-US"/>
+        </w:rPr>
+      </w:pPr>
+      <w:r>
+        <w:rPr>
+          <w:sz w:val="18"/>
+          <w:szCs w:val="18"/>
+          <w:lang w:val="en-US"/>
+        </w:rPr>
+        <w:t xml:space="preserve">I leave it up to you, but in my opinion, I’m most proud of my work leading the </w:t>
+      </w:r>
+      <w:r>
+        <w:rPr>
+          <w:sz w:val="18"/>
+          <w:szCs w:val="18"/>
+          <w:lang w:val="en-US"/>
+        </w:rPr>
+        <w:t>CEP project during the first half of this year,</w:t>
+      </w:r>
+      <w:r>
+        <w:rPr>
+          <w:sz w:val="18"/>
+          <w:szCs w:val="18"/>
+          <w:lang w:val="en-US"/>
+        </w:rPr>
+        <w:t xml:space="preserve"> especially the way that I </w:t>
+      </w:r>
+      <w:r>
+        <w:rPr>
+          <w:sz w:val="18"/>
+          <w:szCs w:val="18"/>
+          <w:lang w:val="en-US"/>
+        </w:rPr>
+        <w:t>coordinated with Tarun, the CEP product manager, to plan release scopes and feature priorities</w:t>
+      </w:r>
+      <w:r>
+        <w:rPr>
+          <w:sz w:val="18"/>
+          <w:szCs w:val="18"/>
+          <w:lang w:val="en-US"/>
+        </w:rPr>
+        <w:t>. </w:t>
+      </w:r>
+    </w:p>
+    <w:p>
+      <w:pPr>
+        <w:rPr>
+          <w:sz w:val="18"/>
+          <w:szCs w:val="18"/>
+          <w:lang w:val="en-US"/>
+        </w:rPr>
+      </w:pPr>
+    </w:p>
+    <w:p>
+      <w:pPr>
+        <w:rPr>
+          <w:sz w:val="18"/>
+          <w:szCs w:val="18"/>
+          <w:lang w:val="en-US"/>
+        </w:rPr>
+      </w:pPr>
+      <w:r>
+        <w:rPr>
+          <w:sz w:val="18"/>
+          <w:szCs w:val="18"/>
+          <w:lang w:val="en-US"/>
+        </w:rPr>
+        <w:t xml:space="preserve">It required a lot of </w:t>
+      </w:r>
+      <w:r>
+        <w:rPr>
+          <w:sz w:val="18"/>
+          <w:szCs w:val="18"/>
+          <w:lang w:val="en-US"/>
+        </w:rPr>
+        <w:t>interpersonal collaboration</w:t>
+      </w:r>
+      <w:r>
+        <w:rPr>
+          <w:sz w:val="18"/>
+          <w:szCs w:val="18"/>
+          <w:lang w:val="en-US"/>
+        </w:rPr>
+        <w:t xml:space="preserve">, and I’m especially proud of how I </w:t>
+      </w:r>
+      <w:r>
+        <w:rPr>
+          <w:sz w:val="18"/>
+          <w:szCs w:val="18"/>
+          <w:lang w:val="en-US"/>
+        </w:rPr>
+        <w:t>was able to use my technical knowledge to convert product requirements into technical requirements and delegate those to team members</w:t>
+      </w:r>
+      <w:r>
+        <w:rPr>
+          <w:sz w:val="18"/>
+          <w:szCs w:val="18"/>
+          <w:lang w:val="en-US"/>
+        </w:rPr>
+        <w:t xml:space="preserve">. It was especially gratifying </w:t>
+      </w:r>
+      <w:r>
+        <w:rPr>
+          <w:sz w:val="18"/>
+          <w:szCs w:val="18"/>
+          <w:lang w:val="en-US"/>
+        </w:rPr>
+        <w:t>to see that CEP had a measurable impact on the direct-to-watch product adoption rate: we saw a 400% increase in new DTW users immediately after the DTW CEP campaign was launched in the US.</w:t>
+      </w:r>
+    </w:p>
+    <w:p>
+      <w:pPr>
+        <w:rPr>
+          <w:sz w:val="18"/>
+          <w:szCs w:val="18"/>
+          <w:lang w:val="en-US"/>
+        </w:rPr>
+      </w:pPr>
+    </w:p>
+    <w:p>
+      <w:pPr>
+        <w:rPr>
+          <w:sz w:val="18"/>
+          <w:szCs w:val="18"/>
+          <w:lang w:val="en-US"/>
+        </w:rPr>
+      </w:pPr>
+      <w:r>
+        <w:rPr>
+          <w:sz w:val="18"/>
+          <w:szCs w:val="18"/>
+          <w:lang w:val="en-US"/>
+        </w:rPr>
+        <w:t xml:space="preserve">Through CEP, I’ve demonstrated my ability to deliver valuable capabilities </w:t>
+      </w:r>
+      <w:r>
+        <w:rPr>
+          <w:sz w:val="18"/>
+          <w:szCs w:val="18"/>
+          <w:lang w:val="en-US"/>
+        </w:rPr>
+        <w:t>and drive meaningful benefit to the business. I’ve also learned how to lead and motivate other members of my team.</w:t>
       </w:r>
     </w:p>
     <w:p>
@@ -1797,8 +1846,8 @@
           <w:lang w:val="en-US"/>
         </w:rPr>
       </w:pPr>
-      <w:bookmarkStart w:id="3" w:name="_4)_Critical_feedback"/>
-      <w:bookmarkEnd w:id="3"/>
+      <w:bookmarkStart w:id="4" w:name="_4)_Critical_feedback"/>
+      <w:bookmarkEnd w:id="4"/>
       <w:r>
         <w:rPr>
           <w:lang w:val="en-US"/>
@@ -2103,6 +2152,90 @@
       <w:pPr>
         <w:pStyle w:val="ListParagraph"/>
         <w:numPr>
+          <w:ilvl w:val="1"/>
+          <w:numId w:val="4"/>
+        </w:numPr>
+        <w:rPr>
+          <w:sz w:val="18"/>
+          <w:szCs w:val="18"/>
+          <w:lang w:val="en-US"/>
+        </w:rPr>
+      </w:pPr>
+      <w:r>
+        <w:rPr>
+          <w:sz w:val="18"/>
+          <w:szCs w:val="18"/>
+          <w:lang w:val="en-US"/>
+        </w:rPr>
+        <w:t xml:space="preserve">For this question, the school isn’t asking, “why do you believe this candidate will get good grades in the Wharton classroom?” The school is looking for </w:t>
+      </w:r>
+      <w:r>
+        <w:rPr>
+          <w:sz w:val="18"/>
+          <w:szCs w:val="18"/>
+          <w:lang w:val="en-US"/>
+        </w:rPr>
+        <w:t xml:space="preserve">reasons that I will succeed </w:t>
+      </w:r>
+      <w:r>
+        <w:rPr>
+          <w:i/>
+          <w:iCs/>
+          <w:sz w:val="18"/>
+          <w:szCs w:val="18"/>
+          <w:lang w:val="en-US"/>
+        </w:rPr>
+        <w:t>in the classroom</w:t>
+      </w:r>
+      <w:r>
+        <w:rPr>
+          <w:sz w:val="18"/>
+          <w:szCs w:val="18"/>
+          <w:lang w:val="en-US"/>
+        </w:rPr>
+        <w:t xml:space="preserve">: will I be able to contribute to classroom discussions? Will I bring unique and valuable experience? Do I </w:t>
+      </w:r>
+      <w:r>
+        <w:rPr>
+          <w:sz w:val="18"/>
+          <w:szCs w:val="18"/>
+          <w:lang w:val="en-US"/>
+        </w:rPr>
+        <w:lastRenderedPageBreak/>
+        <w:t>have the tenacity and drive to meet classroom obligations?</w:t>
+      </w:r>
+      <w:r>
+        <w:rPr>
+          <w:sz w:val="18"/>
+          <w:szCs w:val="18"/>
+          <w:lang w:val="en-US"/>
+        </w:rPr>
+        <w:t xml:space="preserve"> Feel free to use any of the items discussed in the </w:t>
+      </w:r>
+      <w:hyperlink w:anchor="_General_Questions" w:history="1">
+        <w:r>
+          <w:rPr>
+            <w:rStyle w:val="Hyperlink"/>
+            <w:sz w:val="18"/>
+            <w:szCs w:val="18"/>
+            <w:lang w:val="en-US"/>
+          </w:rPr>
+          <w:t>General Questions</w:t>
+        </w:r>
+      </w:hyperlink>
+      <w:r>
+        <w:rPr>
+          <w:sz w:val="18"/>
+          <w:szCs w:val="18"/>
+          <w:lang w:val="en-US"/>
+        </w:rPr>
+        <w:t xml:space="preserve"> to answer this question.</w:t>
+      </w:r>
+    </w:p>
+    <w:p>
+      <w:pPr>
+        <w:pStyle w:val="ListParagraph"/>
+        <w:numPr>
           <w:ilvl w:val="0"/>
           <w:numId w:val="4"/>
         </w:numPr>
@@ -2126,18 +2259,58 @@
     </w:p>
     <w:p>
       <w:pPr>
+        <w:pStyle w:val="ListParagraph"/>
+        <w:numPr>
+          <w:ilvl w:val="1"/>
+          <w:numId w:val="4"/>
+        </w:numPr>
+        <w:rPr>
+          <w:sz w:val="18"/>
+          <w:szCs w:val="18"/>
+          <w:lang w:val="en-US"/>
+        </w:rPr>
+      </w:pPr>
+      <w:r>
+        <w:rPr>
+          <w:sz w:val="18"/>
+          <w:szCs w:val="18"/>
+          <w:lang w:val="en-US"/>
+        </w:rPr>
+        <w:t xml:space="preserve">For this question, the answer needs to be framed in reference to my </w:t>
+      </w:r>
+      <w:hyperlink w:anchor="_Career_Vision" w:history="1">
+        <w:r>
+          <w:rPr>
+            <w:rStyle w:val="Hyperlink"/>
+            <w:sz w:val="18"/>
+            <w:szCs w:val="18"/>
+            <w:lang w:val="en-US"/>
+          </w:rPr>
+          <w:t>Career Vision</w:t>
+        </w:r>
+      </w:hyperlink>
+      <w:r>
+        <w:rPr>
+          <w:sz w:val="18"/>
+          <w:szCs w:val="18"/>
+          <w:lang w:val="en-US"/>
+        </w:rPr>
+        <w:t>. Now that I have some experience in software development, why would I be a good fit for product management post-MBA? What characteristics make me seem fit for the entrepreneurial route later in my career? Answers drawing from my experience should be sufficient for this question.</w:t>
+      </w:r>
+    </w:p>
+    <w:p>
+      <w:pPr>
         <w:pStyle w:val="Heading2"/>
         <w:rPr>
           <w:lang w:val="en-US"/>
         </w:rPr>
       </w:pPr>
-      <w:bookmarkStart w:id="4" w:name="_Stanford"/>
-      <w:bookmarkEnd w:id="4"/>
-      <w:r>
-        <w:rPr>
-          <w:lang w:val="en-US"/>
-        </w:rPr>
-        <w:lastRenderedPageBreak/>
+      <w:bookmarkStart w:id="5" w:name="_Stanford"/>
+      <w:bookmarkEnd w:id="5"/>
+      <w:r>
+        <w:rPr>
+          <w:lang w:val="en-US"/>
+        </w:rPr>
         <w:t>Northwestern University</w:t>
       </w:r>
     </w:p>
@@ -2168,6 +2341,36 @@
     </w:p>
     <w:p>
       <w:pPr>
+        <w:pStyle w:val="ListParagraph"/>
+        <w:numPr>
+          <w:ilvl w:val="1"/>
+          <w:numId w:val="8"/>
+        </w:numPr>
+        <w:rPr>
+          <w:sz w:val="18"/>
+          <w:szCs w:val="18"/>
+          <w:lang w:val="en-US"/>
+        </w:rPr>
+      </w:pPr>
+      <w:r>
+        <w:rPr>
+          <w:sz w:val="18"/>
+          <w:szCs w:val="18"/>
+          <w:lang w:val="en-US"/>
+        </w:rPr>
+        <w:t xml:space="preserve">For this one, it would probably be good to mention that my work is heavily integrated with the development team from ITJ. In that sense, I’ve demonstrated my ability to work with individuals from an international background. </w:t>
+      </w:r>
+      <w:r>
+        <w:rPr>
+          <w:sz w:val="18"/>
+          <w:szCs w:val="18"/>
+          <w:lang w:val="en-US"/>
+        </w:rPr>
+        <w:t>Every time I communicate with the ITJ personnel, I aim to help improve their skillsets and performance. I believe that CEP has benefitted from having the diverse perspectives of the ITJ team.</w:t>
+      </w:r>
+    </w:p>
+    <w:p>
+      <w:pPr>
         <w:pStyle w:val="Heading2"/>
         <w:rPr>
           <w:lang w:val="en-US"/>
@@ -2223,7 +2426,7 @@
       <w:pPr>
         <w:pStyle w:val="ListParagraph"/>
         <w:numPr>
-          <w:ilvl w:val="0"/>
+          <w:ilvl w:val="1"/>
           <w:numId w:val="15"/>
         </w:numPr>
         <w:rPr>
@@ -2238,7 +2441,25 @@
           <w:szCs w:val="18"/>
           <w:lang w:val="en-US"/>
         </w:rPr>
-        <w:t>Please give a representative example of how the applicant interacts with other people.</w:t>
+        <w:t xml:space="preserve">For this one, it might be good to mention how I led the way for CEP to migrate from the NDB database to </w:t>
+      </w:r>
+      <w:proofErr w:type="spellStart"/>
+      <w:r>
+        <w:rPr>
+          <w:sz w:val="18"/>
+          <w:szCs w:val="18"/>
+          <w:lang w:val="en-US"/>
+        </w:rPr>
+        <w:t>CloudSQL</w:t>
+      </w:r>
+      <w:proofErr w:type="spellEnd"/>
+      <w:r>
+        <w:rPr>
+          <w:sz w:val="18"/>
+          <w:szCs w:val="18"/>
+          <w:lang w:val="en-US"/>
+        </w:rPr>
+        <w:t>, setting the precedence for several of the other UDP2 services. I was able to demonstrate feasibility of the solution, implement the solution, and overall decrease the friction faced when developing new CEP features.</w:t>
       </w:r>
     </w:p>
     <w:p>
@@ -2260,7 +2481,48 @@
           <w:szCs w:val="18"/>
           <w:lang w:val="en-US"/>
         </w:rPr>
-        <w:t>Please tell us anything else you think we should know about this applicant.</w:t>
+        <w:t>Please give a representative example of how the applicant interacts with other people.</w:t>
+      </w:r>
+    </w:p>
+    <w:p>
+      <w:pPr>
+        <w:pStyle w:val="ListParagraph"/>
+        <w:numPr>
+          <w:ilvl w:val="1"/>
+          <w:numId w:val="15"/>
+        </w:numPr>
+        <w:rPr>
+          <w:sz w:val="18"/>
+          <w:szCs w:val="18"/>
+          <w:lang w:val="en-US"/>
+        </w:rPr>
+      </w:pPr>
+      <w:r>
+        <w:rPr>
+          <w:sz w:val="18"/>
+          <w:szCs w:val="18"/>
+          <w:lang w:val="en-US"/>
+        </w:rPr>
+        <w:t xml:space="preserve">Other than ideas already presented in the </w:t>
+      </w:r>
+      <w:hyperlink w:anchor="_General_Questions" w:history="1">
+        <w:r>
+          <w:rPr>
+            <w:rStyle w:val="Hyperlink"/>
+            <w:sz w:val="18"/>
+            <w:szCs w:val="18"/>
+            <w:lang w:val="en-US"/>
+          </w:rPr>
+          <w:t>General Questions</w:t>
+        </w:r>
+      </w:hyperlink>
+      <w:r>
+        <w:rPr>
+          <w:sz w:val="18"/>
+          <w:szCs w:val="18"/>
+          <w:lang w:val="en-US"/>
+        </w:rPr>
+        <w:t>, you could talk about how I interact with our E2E tester QA team. To be honest, interacting with them is more often frustrating than it is productive, but I do my best in interactions with them to keep a level head and work to diagnose/resolve problems as quickly as possible. I always try to pry and extract the most relevant and helpful information required to resolve a problem to resolve problems as quickly as possible.</w:t>
       </w:r>
       <w:r>
         <w:rPr>
@@ -2908,35 +3170,12 @@
           <w:color w:val="000000" w:themeColor="text1"/>
         </w:rPr>
       </w:pPr>
-      <w:commentRangeStart w:id="5"/>
-      <w:commentRangeStart w:id="6"/>
-      <w:r>
-        <w:rPr>
-          <w:rFonts w:ascii="Times New Roman" w:hAnsi="Times New Roman" w:cs="Times New Roman"/>
-          <w:color w:val="000000" w:themeColor="text1"/>
-        </w:rPr>
-        <w:t xml:space="preserve">Secured </w:t>
-      </w:r>
-      <w:commentRangeEnd w:id="5"/>
-      <w:r>
-        <w:rPr>
-          <w:rStyle w:val="CommentReference"/>
-        </w:rPr>
-        <w:commentReference w:id="5"/>
-      </w:r>
-      <w:commentRangeEnd w:id="6"/>
-      <w:r>
-        <w:rPr>
-          <w:rStyle w:val="CommentReference"/>
-        </w:rPr>
-        <w:commentReference w:id="6"/>
-      </w:r>
-      <w:r>
-        <w:rPr>
-          <w:rFonts w:ascii="Times New Roman" w:hAnsi="Times New Roman" w:cs="Times New Roman"/>
-          <w:color w:val="000000" w:themeColor="text1"/>
-        </w:rPr>
-        <w:t>leadership approval to use a modern software language to increase feature velocity</w:t>
+      <w:r>
+        <w:rPr>
+          <w:rFonts w:ascii="Times New Roman" w:hAnsi="Times New Roman" w:cs="Times New Roman"/>
+          <w:color w:val="000000" w:themeColor="text1"/>
+        </w:rPr>
+        <w:t>Secured leadership approval to use a modern software language to increase feature velocity</w:t>
       </w:r>
     </w:p>
     <w:p>
@@ -3770,79 +4009,6 @@
 </w:document>
 </file>
 
-<file path=word/comments.xml><?xml version="1.0" encoding="utf-8"?>
-<w:comments xmlns:wpc="http://schemas.microsoft.com/office/word/2010/wordprocessingCanvas" xmlns:cx="http://schemas.microsoft.com/office/drawing/2014/chartex" xmlns:cx1="http://schemas.microsoft.com/office/drawing/2015/9/8/chartex" xmlns:cx2="http://schemas.microsoft.com/office/drawing/2015/10/21/chartex" xmlns:cx3="http://schemas.microsoft.com/office/drawing/2016/5/9/chartex" xmlns:cx4="http://schemas.microsoft.com/office/drawing/2016/5/10/chartex" xmlns:cx5="http://schemas.microsoft.com/office/drawing/2016/5/11/chartex" xmlns:cx6="http://schemas.microsoft.com/office/drawing/2016/5/12/chartex" xmlns:cx7="http://schemas.microsoft.com/office/drawing/2016/5/13/chartex" xmlns:cx8="http://schemas.microsoft.com/office/drawing/2016/5/14/chartex" xmlns:mc="http://schemas.openxmlformats.org/markup-compatibility/2006" xmlns:aink="http://schemas.microsoft.com/office/drawing/2016/ink" xmlns:am3d="http://schemas.microsoft.com/office/drawing/2017/model3d" xmlns:o="urn:schemas-microsoft-com:office:office" xmlns:oel="http://schemas.microsoft.com/office/2019/extlst" xmlns:r="http://schemas.openxmlformats.org/officeDocument/2006/relationships" xmlns:m="http://schemas.openxmlformats.org/officeDocument/2006/math" xmlns:v="urn:schemas-microsoft-com:vml" xmlns:wp14="http://schemas.microsoft.com/office/word/2010/wordprocessingDrawing" xmlns:wp="http://schemas.openxmlformats.org/drawingml/2006/wordprocessingDrawing" xmlns:w10="urn:schemas-microsoft-com:office:word" xmlns:w="http://schemas.openxmlformats.org/wordprocessingml/2006/main" xmlns:w14="http://schemas.microsoft.com/office/word/2010/wordml" xmlns:w15="http://schemas.microsoft.com/office/word/2012/wordml" xmlns:w16cex="http://schemas.microsoft.com/office/word/2018/wordml/cex" xmlns:w16cid="http://schemas.microsoft.com/office/word/2016/wordml/cid" xmlns:w16="http://schemas.microsoft.com/office/word/2018/wordml" xmlns:w16du="http://schemas.microsoft.com/office/word/2023/wordml/word16du" xmlns:w16sdtdh="http://schemas.microsoft.com/office/word/2020/wordml/sdtdatahash" xmlns:w16se="http://schemas.microsoft.com/office/word/2015/wordml/symex" xmlns:wpg="http://schemas.microsoft.com/office/word/2010/wordprocessingGroup" xmlns:wpi="http://schemas.microsoft.com/office/word/2010/wordprocessingInk" xmlns:wne="http://schemas.microsoft.com/office/word/2006/wordml" xmlns:wps="http://schemas.microsoft.com/office/word/2010/wordprocessingShape" mc:Ignorable="w14 w15 w16se w16cid w16 w16cex w16sdtdh w16du wp14">
-  <w:comment w:id="5" w:author="Cameron Greenwalt" w:date="2024-07-26T15:33:00Z" w:initials="CG">
-    <w:p>
-      <w:r>
-        <w:rPr>
-          <w:rStyle w:val="CommentReference"/>
-        </w:rPr>
-        <w:annotationRef/>
-      </w:r>
-      <w:r>
-        <w:rPr>
-          <w:color w:val="000000"/>
-          <w:sz w:val="20"/>
-          <w:szCs w:val="20"/>
-        </w:rPr>
-        <w:t>Maybe add a comment about leading by not using Fleet</w:t>
-      </w:r>
-    </w:p>
-  </w:comment>
-  <w:comment w:id="6" w:author="Cameron Greenwalt" w:date="2024-07-26T15:37:00Z" w:initials="CG">
-    <w:p>
-      <w:r>
-        <w:rPr>
-          <w:rStyle w:val="CommentReference"/>
-        </w:rPr>
-        <w:annotationRef/>
-      </w:r>
-      <w:r>
-        <w:rPr>
-          <w:color w:val="000000"/>
-          <w:sz w:val="20"/>
-          <w:szCs w:val="20"/>
-        </w:rPr>
-        <w:t>Collaborated with VnV, tech writing, and product management to align scope of releases with program initiatives</w:t>
-      </w:r>
-    </w:p>
-    <w:p/>
-    <w:p>
-      <w:r>
-        <w:rPr>
-          <w:color w:val="000000"/>
-          <w:sz w:val="20"/>
-          <w:szCs w:val="20"/>
-        </w:rPr>
-        <w:t>Represented R&amp;D engineering when discussing CEP</w:t>
-      </w:r>
-    </w:p>
-  </w:comment>
-</w:comments>
-</file>
-
-<file path=word/commentsExtended.xml><?xml version="1.0" encoding="utf-8"?>
-<w15:commentsEx xmlns:wpc="http://schemas.microsoft.com/office/word/2010/wordprocessingCanvas" xmlns:cx="http://schemas.microsoft.com/office/drawing/2014/chartex" xmlns:cx1="http://schemas.microsoft.com/office/drawing/2015/9/8/chartex" xmlns:cx2="http://schemas.microsoft.com/office/drawing/2015/10/21/chartex" xmlns:cx3="http://schemas.microsoft.com/office/drawing/2016/5/9/chartex" xmlns:cx4="http://schemas.microsoft.com/office/drawing/2016/5/10/chartex" xmlns:cx5="http://schemas.microsoft.com/office/drawing/2016/5/11/chartex" xmlns:cx6="http://schemas.microsoft.com/office/drawing/2016/5/12/chartex" xmlns:cx7="http://schemas.microsoft.com/office/drawing/2016/5/13/chartex" xmlns:cx8="http://schemas.microsoft.com/office/drawing/2016/5/14/chartex" xmlns:mc="http://schemas.openxmlformats.org/markup-compatibility/2006" xmlns:aink="http://schemas.microsoft.com/office/drawing/2016/ink" xmlns:am3d="http://schemas.microsoft.com/office/drawing/2017/model3d" xmlns:o="urn:schemas-microsoft-com:office:office" xmlns:oel="http://schemas.microsoft.com/office/2019/extlst" xmlns:r="http://schemas.openxmlformats.org/officeDocument/2006/relationships" xmlns:m="http://schemas.openxmlformats.org/officeDocument/2006/math" xmlns:v="urn:schemas-microsoft-com:vml" xmlns:wp14="http://schemas.microsoft.com/office/word/2010/wordprocessingDrawing" xmlns:wp="http://schemas.openxmlformats.org/drawingml/2006/wordprocessingDrawing" xmlns:w10="urn:schemas-microsoft-com:office:word" xmlns:w="http://schemas.openxmlformats.org/wordprocessingml/2006/main" xmlns:w14="http://schemas.microsoft.com/office/word/2010/wordml" xmlns:w15="http://schemas.microsoft.com/office/word/2012/wordml" xmlns:w16cex="http://schemas.microsoft.com/office/word/2018/wordml/cex" xmlns:w16cid="http://schemas.microsoft.com/office/word/2016/wordml/cid" xmlns:w16="http://schemas.microsoft.com/office/word/2018/wordml" xmlns:w16du="http://schemas.microsoft.com/office/word/2023/wordml/word16du" xmlns:w16sdtdh="http://schemas.microsoft.com/office/word/2020/wordml/sdtdatahash" xmlns:w16se="http://schemas.microsoft.com/office/word/2015/wordml/symex" xmlns:wpg="http://schemas.microsoft.com/office/word/2010/wordprocessingGroup" xmlns:wpi="http://schemas.microsoft.com/office/word/2010/wordprocessingInk" xmlns:wne="http://schemas.microsoft.com/office/word/2006/wordml" xmlns:wps="http://schemas.microsoft.com/office/word/2010/wordprocessingShape" mc:Ignorable="w14 w15 w16se w16cid w16 w16cex w16sdtdh w16du wp14">
-  <w15:commentEx w15:paraId="03F498FF" w15:done="0"/>
-  <w15:commentEx w15:paraId="3F3FA3D3" w15:done="0"/>
-</w15:commentsEx>
-</file>
-
-<file path=word/commentsExtensible.xml><?xml version="1.0" encoding="utf-8"?>
-<w16cex:commentsExtensible xmlns:wpc="http://schemas.microsoft.com/office/word/2010/wordprocessingCanvas" xmlns:cx="http://schemas.microsoft.com/office/drawing/2014/chartex" xmlns:cx1="http://schemas.microsoft.com/office/drawing/2015/9/8/chartex" xmlns:cx2="http://schemas.microsoft.com/office/drawing/2015/10/21/chartex" xmlns:cx3="http://schemas.microsoft.com/office/drawing/2016/5/9/chartex" xmlns:cx4="http://schemas.microsoft.com/office/drawing/2016/5/10/chartex" xmlns:cx5="http://schemas.microsoft.com/office/drawing/2016/5/11/chartex" xmlns:cx6="http://schemas.microsoft.com/office/drawing/2016/5/12/chartex" xmlns:cx7="http://schemas.microsoft.com/office/drawing/2016/5/13/chartex" xmlns:cx8="http://schemas.microsoft.com/office/drawing/2016/5/14/chartex" xmlns:cr="http://schemas.microsoft.com/office/comments/2020/reactions" xmlns:mc="http://schemas.openxmlformats.org/markup-compatibility/2006" xmlns:aink="http://schemas.microsoft.com/office/drawing/2016/ink" xmlns:am3d="http://schemas.microsoft.com/office/drawing/2017/model3d" xmlns:o="urn:schemas-microsoft-com:office:office" xmlns:oel="http://schemas.microsoft.com/office/2019/extlst" xmlns:r="http://schemas.openxmlformats.org/officeDocument/2006/relationships" xmlns:m="http://schemas.openxmlformats.org/officeDocument/2006/math" xmlns:v="urn:schemas-microsoft-com:vml" xmlns:wp14="http://schemas.microsoft.com/office/word/2010/wordprocessingDrawing" xmlns:wp="http://schemas.openxmlformats.org/drawingml/2006/wordprocessingDrawing" xmlns:w10="urn:schemas-microsoft-com:office:word" xmlns:w="http://schemas.openxmlformats.org/wordprocessingml/2006/main" xmlns:w14="http://schemas.microsoft.com/office/word/2010/wordml" xmlns:w15="http://schemas.microsoft.com/office/word/2012/wordml" xmlns:w16cex="http://schemas.microsoft.com/office/word/2018/wordml/cex" xmlns:w16cid="http://schemas.microsoft.com/office/word/2016/wordml/cid" xmlns:w16="http://schemas.microsoft.com/office/word/2018/wordml" xmlns:w16du="http://schemas.microsoft.com/office/word/2023/wordml/word16du" xmlns:w16sdtdh="http://schemas.microsoft.com/office/word/2020/wordml/sdtdatahash" xmlns:w16se="http://schemas.microsoft.com/office/word/2015/wordml/symex" xmlns:wpg="http://schemas.microsoft.com/office/word/2010/wordprocessingGroup" xmlns:wpi="http://schemas.microsoft.com/office/word/2010/wordprocessingInk" xmlns:wne="http://schemas.microsoft.com/office/word/2006/wordml" xmlns:wps="http://schemas.microsoft.com/office/word/2010/wordprocessingShape" mc:Ignorable="w14 w15 w16se w16cid w16 w16cex w16sdtdh cr w16du wp14">
-  <w16cex:commentExtensible w16cex:durableId="75DB0AB1" w16cex:dateUtc="2024-07-26T21:33:00Z"/>
-  <w16cex:commentExtensible w16cex:durableId="44EDE2D3" w16cex:dateUtc="2024-07-26T21:37:00Z"/>
-</w16cex:commentsExtensible>
-</file>
-
-<file path=word/commentsIds.xml><?xml version="1.0" encoding="utf-8"?>
-<w16cid:commentsIds xmlns:wpc="http://schemas.microsoft.com/office/word/2010/wordprocessingCanvas" xmlns:cx="http://schemas.microsoft.com/office/drawing/2014/chartex" xmlns:cx1="http://schemas.microsoft.com/office/drawing/2015/9/8/chartex" xmlns:cx2="http://schemas.microsoft.com/office/drawing/2015/10/21/chartex" xmlns:cx3="http://schemas.microsoft.com/office/drawing/2016/5/9/chartex" xmlns:cx4="http://schemas.microsoft.com/office/drawing/2016/5/10/chartex" xmlns:cx5="http://schemas.microsoft.com/office/drawing/2016/5/11/chartex" xmlns:cx6="http://schemas.microsoft.com/office/drawing/2016/5/12/chartex" xmlns:cx7="http://schemas.microsoft.com/office/drawing/2016/5/13/chartex" xmlns:cx8="http://schemas.microsoft.com/office/drawing/2016/5/14/chartex" xmlns:mc="http://schemas.openxmlformats.org/markup-compatibility/2006" xmlns:aink="http://schemas.microsoft.com/office/drawing/2016/ink" xmlns:am3d="http://schemas.microsoft.com/office/drawing/2017/model3d" xmlns:o="urn:schemas-microsoft-com:office:office" xmlns:oel="http://schemas.microsoft.com/office/2019/extlst" xmlns:r="http://schemas.openxmlformats.org/officeDocument/2006/relationships" xmlns:m="http://schemas.openxmlformats.org/officeDocument/2006/math" xmlns:v="urn:schemas-microsoft-com:vml" xmlns:wp14="http://schemas.microsoft.com/office/word/2010/wordprocessingDrawing" xmlns:wp="http://schemas.openxmlformats.org/drawingml/2006/wordprocessingDrawing" xmlns:w10="urn:schemas-microsoft-com:office:word" xmlns:w="http://schemas.openxmlformats.org/wordprocessingml/2006/main" xmlns:w14="http://schemas.microsoft.com/office/word/2010/wordml" xmlns:w15="http://schemas.microsoft.com/office/word/2012/wordml" xmlns:w16cex="http://schemas.microsoft.com/office/word/2018/wordml/cex" xmlns:w16cid="http://schemas.microsoft.com/office/word/2016/wordml/cid" xmlns:w16="http://schemas.microsoft.com/office/word/2018/wordml" xmlns:w16du="http://schemas.microsoft.com/office/word/2023/wordml/word16du" xmlns:w16sdtdh="http://schemas.microsoft.com/office/word/2020/wordml/sdtdatahash" xmlns:w16se="http://schemas.microsoft.com/office/word/2015/wordml/symex" xmlns:wpg="http://schemas.microsoft.com/office/word/2010/wordprocessingGroup" xmlns:wpi="http://schemas.microsoft.com/office/word/2010/wordprocessingInk" xmlns:wne="http://schemas.microsoft.com/office/word/2006/wordml" xmlns:wps="http://schemas.microsoft.com/office/word/2010/wordprocessingShape" mc:Ignorable="w14 w15 w16se w16cid w16 w16cex w16sdtdh w16du wp14">
-  <w16cid:commentId w16cid:paraId="03F498FF" w16cid:durableId="75DB0AB1"/>
-  <w16cid:commentId w16cid:paraId="3F3FA3D3" w16cid:durableId="44EDE2D3"/>
-</w16cid:commentsIds>
-</file>
-
 <file path=word/numbering.xml><?xml version="1.0" encoding="utf-8"?>
 <w:numbering xmlns:wpc="http://schemas.microsoft.com/office/word/2010/wordprocessingCanvas" xmlns:cx="http://schemas.microsoft.com/office/drawing/2014/chartex" xmlns:cx1="http://schemas.microsoft.com/office/drawing/2015/9/8/chartex" xmlns:cx2="http://schemas.microsoft.com/office/drawing/2015/10/21/chartex" xmlns:cx3="http://schemas.microsoft.com/office/drawing/2016/5/9/chartex" xmlns:cx4="http://schemas.microsoft.com/office/drawing/2016/5/10/chartex" xmlns:cx5="http://schemas.microsoft.com/office/drawing/2016/5/11/chartex" xmlns:cx6="http://schemas.microsoft.com/office/drawing/2016/5/12/chartex" xmlns:cx7="http://schemas.microsoft.com/office/drawing/2016/5/13/chartex" xmlns:cx8="http://schemas.microsoft.com/office/drawing/2016/5/14/chartex" xmlns:mc="http://schemas.openxmlformats.org/markup-compatibility/2006" xmlns:aink="http://schemas.microsoft.com/office/drawing/2016/ink" xmlns:am3d="http://schemas.microsoft.com/office/drawing/2017/model3d" xmlns:o="urn:schemas-microsoft-com:office:office" xmlns:oel="http://schemas.microsoft.com/office/2019/extlst" xmlns:r="http://schemas.openxmlformats.org/officeDocument/2006/relationships" xmlns:m="http://schemas.openxmlformats.org/officeDocument/2006/math" xmlns:v="urn:schemas-microsoft-com:vml" xmlns:wp14="http://schemas.microsoft.com/office/word/2010/wordprocessingDrawing" xmlns:wp="http://schemas.openxmlformats.org/drawingml/2006/wordprocessingDrawing" xmlns:w10="urn:schemas-microsoft-com:office:word" xmlns:w="http://schemas.openxmlformats.org/wordprocessingml/2006/main" xmlns:w14="http://schemas.microsoft.com/office/word/2010/wordml" xmlns:w15="http://schemas.microsoft.com/office/word/2012/wordml" xmlns:w16cex="http://schemas.microsoft.com/office/word/2018/wordml/cex" xmlns:w16cid="http://schemas.microsoft.com/office/word/2016/wordml/cid" xmlns:w16="http://schemas.microsoft.com/office/word/2018/wordml" xmlns:w16du="http://schemas.microsoft.com/office/word/2023/wordml/word16du" xmlns:w16sdtdh="http://schemas.microsoft.com/office/word/2020/wordml/sdtdatahash" xmlns:w16se="http://schemas.microsoft.com/office/word/2015/wordml/symex" xmlns:wpg="http://schemas.microsoft.com/office/word/2010/wordprocessingGroup" xmlns:wpi="http://schemas.microsoft.com/office/word/2010/wordprocessingInk" xmlns:wne="http://schemas.microsoft.com/office/word/2006/wordml" xmlns:wps="http://schemas.microsoft.com/office/word/2010/wordprocessingShape" mc:Ignorable="w14 w15 w16se w16cid w16 w16cex w16sdtdh w16du wp14">
   <w:abstractNum w:abstractNumId="0" w15:restartNumberingAfterBreak="0">
@@ -5064,7 +5230,7 @@
         <w:ind w:left="720" w:hanging="360"/>
       </w:pPr>
     </w:lvl>
-    <w:lvl w:ilvl="1" w:tplc="04090019" w:tentative="1">
+    <w:lvl w:ilvl="1" w:tplc="04090019">
       <w:start w:val="1"/>
       <w:numFmt w:val="lowerLetter"/>
       <w:lvlText w:val="%2."/>
@@ -5794,14 +5960,6 @@
     <w:abstractNumId w:val="16"/>
   </w:num>
 </w:numbering>
-</file>
-
-<file path=word/people.xml><?xml version="1.0" encoding="utf-8"?>
-<w15:people xmlns:wpc="http://schemas.microsoft.com/office/word/2010/wordprocessingCanvas" xmlns:cx="http://schemas.microsoft.com/office/drawing/2014/chartex" xmlns:cx1="http://schemas.microsoft.com/office/drawing/2015/9/8/chartex" xmlns:cx2="http://schemas.microsoft.com/office/drawing/2015/10/21/chartex" xmlns:cx3="http://schemas.microsoft.com/office/drawing/2016/5/9/chartex" xmlns:cx4="http://schemas.microsoft.com/office/drawing/2016/5/10/chartex" xmlns:cx5="http://schemas.microsoft.com/office/drawing/2016/5/11/chartex" xmlns:cx6="http://schemas.microsoft.com/office/drawing/2016/5/12/chartex" xmlns:cx7="http://schemas.microsoft.com/office/drawing/2016/5/13/chartex" xmlns:cx8="http://schemas.microsoft.com/office/drawing/2016/5/14/chartex" xmlns:mc="http://schemas.openxmlformats.org/markup-compatibility/2006" xmlns:aink="http://schemas.microsoft.com/office/drawing/2016/ink" xmlns:am3d="http://schemas.microsoft.com/office/drawing/2017/model3d" xmlns:o="urn:schemas-microsoft-com:office:office" xmlns:oel="http://schemas.microsoft.com/office/2019/extlst" xmlns:r="http://schemas.openxmlformats.org/officeDocument/2006/relationships" xmlns:m="http://schemas.openxmlformats.org/officeDocument/2006/math" xmlns:v="urn:schemas-microsoft-com:vml" xmlns:wp14="http://schemas.microsoft.com/office/word/2010/wordprocessingDrawing" xmlns:wp="http://schemas.openxmlformats.org/drawingml/2006/wordprocessingDrawing" xmlns:w10="urn:schemas-microsoft-com:office:word" xmlns:w="http://schemas.openxmlformats.org/wordprocessingml/2006/main" xmlns:w14="http://schemas.microsoft.com/office/word/2010/wordml" xmlns:w15="http://schemas.microsoft.com/office/word/2012/wordml" xmlns:w16cex="http://schemas.microsoft.com/office/word/2018/wordml/cex" xmlns:w16cid="http://schemas.microsoft.com/office/word/2016/wordml/cid" xmlns:w16="http://schemas.microsoft.com/office/word/2018/wordml" xmlns:w16du="http://schemas.microsoft.com/office/word/2023/wordml/word16du" xmlns:w16sdtdh="http://schemas.microsoft.com/office/word/2020/wordml/sdtdatahash" xmlns:w16se="http://schemas.microsoft.com/office/word/2015/wordml/symex" xmlns:wpg="http://schemas.microsoft.com/office/word/2010/wordprocessingGroup" xmlns:wpi="http://schemas.microsoft.com/office/word/2010/wordprocessingInk" xmlns:wne="http://schemas.microsoft.com/office/word/2006/wordml" xmlns:wps="http://schemas.microsoft.com/office/word/2010/wordprocessingShape" mc:Ignorable="w14 w15 w16se w16cid w16 w16cex w16sdtdh w16du wp14">
-  <w15:person w15:author="Cameron Greenwalt">
-    <w15:presenceInfo w15:providerId="AD" w15:userId="S::cyg1122@dexcom.com::faa3a102-c969-4059-a558-545d802a36a9"/>
-  </w15:person>
-</w15:people>
 </file>
 
 <file path=word/styles.xml><?xml version="1.0" encoding="utf-8"?>
@@ -6776,6 +6934,36 @@
       <w:szCs w:val="16"/>
     </w:rPr>
   </w:style>
+  <w:style w:type="paragraph" w:styleId="CommentText">
+    <w:name w:val="annotation text"/>
+    <w:basedOn w:val="Normal"/>
+    <w:link w:val="CommentTextChar"/>
+    <w:uiPriority w:val="99"/>
+    <w:semiHidden/>
+    <w:unhideWhenUsed/>
+    <w:pPr>
+      <w:spacing w:line="240" w:lineRule="auto"/>
+    </w:pPr>
+    <w:rPr>
+      <w:sz w:val="20"/>
+      <w:szCs w:val="20"/>
+    </w:rPr>
+  </w:style>
+  <w:style w:type="character" w:customStyle="1" w:styleId="CommentTextChar">
+    <w:name w:val="Comment Text Char"/>
+    <w:basedOn w:val="DefaultParagraphFont"/>
+    <w:link w:val="CommentText"/>
+    <w:uiPriority w:val="99"/>
+    <w:semiHidden/>
+    <w:rPr>
+      <w:rFonts w:ascii="Arial" w:eastAsia="Arial" w:hAnsi="Arial" w:cs="Arial"/>
+      <w:kern w:val="0"/>
+      <w:sz w:val="20"/>
+      <w:szCs w:val="20"/>
+      <w:lang w:val="en"/>
+      <w14:ligatures w14:val="none"/>
+    </w:rPr>
+  </w:style>
 </w:styles>
 </file>
 

</xml_diff>